<commit_message>
Documentazione e velocizzazione applicativo
</commit_message>
<xml_diff>
--- a/1_QdC/QdC_ParoleCrociate_RD.docx
+++ b/1_QdC/QdC_ParoleCrociate_RD.docx
@@ -94,7 +94,7 @@
               </wp:inline>
             </w:drawing>
           </mc:Choice>
-          <mc:Fallback xmlns:w16sdtdh="http://schemas.microsoft.com/office/word/2020/wordml/sdtdatahash" xmlns:w16="http://schemas.microsoft.com/office/word/2018/wordml" xmlns:w16cex="http://schemas.microsoft.com/office/word/2018/wordml/cex" xmlns:oel="http://schemas.microsoft.com/office/2019/extlst">
+          <mc:Fallback xmlns:oel="http://schemas.microsoft.com/office/2019/extlst" xmlns:w16cex="http://schemas.microsoft.com/office/word/2018/wordml/cex" xmlns:w16="http://schemas.microsoft.com/office/word/2018/wordml" xmlns:w16sdtdh="http://schemas.microsoft.com/office/word/2020/wordml/sdtdatahash">
             <w:pict>
               <v:group w14:anchorId="70E73CBE" id="docshapegroup5" o:spid="_x0000_s1026" style="width:484.95pt;height:.5pt;mso-position-horizontal-relative:char;mso-position-vertical-relative:line" coordsize="9699,10" o:gfxdata="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">
                 <v:rect id="docshape6" o:spid="_x0000_s1027" style="position:absolute;width:9699;height:10;visibility:visible;mso-wrap-style:square;v-text-anchor:top" o:gfxdata="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" fillcolor="black" stroked="f"/>
@@ -1643,7 +1643,7 @@
               </wp:anchor>
             </w:drawing>
           </mc:Choice>
-          <mc:Fallback xmlns:w16sdtdh="http://schemas.microsoft.com/office/word/2020/wordml/sdtdatahash" xmlns:w16="http://schemas.microsoft.com/office/word/2018/wordml" xmlns:w16cex="http://schemas.microsoft.com/office/word/2018/wordml/cex" xmlns:oel="http://schemas.microsoft.com/office/2019/extlst">
+          <mc:Fallback xmlns:oel="http://schemas.microsoft.com/office/2019/extlst" xmlns:w16cex="http://schemas.microsoft.com/office/word/2018/wordml/cex" xmlns:w16="http://schemas.microsoft.com/office/word/2018/wordml" xmlns:w16sdtdh="http://schemas.microsoft.com/office/word/2020/wordml/sdtdatahash">
             <w:pict>
               <v:rect w14:anchorId="7AF32B45" id="docshape7" o:spid="_x0000_s1026" style="position:absolute;margin-left:55.2pt;margin-top:18.6pt;width:484.9pt;height:.5pt;z-index:-15728128;visibility:visible;mso-wrap-style:square;mso-width-percent:0;mso-height-percent:0;mso-wrap-distance-left:0;mso-wrap-distance-top:0;mso-wrap-distance-right:0;mso-wrap-distance-bottom:0;mso-position-horizontal:absolute;mso-position-horizontal-relative:page;mso-position-vertical:absolute;mso-position-vertical-relative:text;mso-width-percent:0;mso-height-percent:0;mso-width-relative:page;mso-height-relative:page;v-text-anchor:top" o:gfxdata="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" fillcolor="black" stroked="f">
                 <w10:wrap type="topAndBottom" anchorx="page"/>
@@ -2610,7 +2610,7 @@
               </wp:inline>
             </w:drawing>
           </mc:Choice>
-          <mc:Fallback xmlns:w16sdtdh="http://schemas.microsoft.com/office/word/2020/wordml/sdtdatahash" xmlns:w16="http://schemas.microsoft.com/office/word/2018/wordml" xmlns:w16cex="http://schemas.microsoft.com/office/word/2018/wordml/cex" xmlns:oel="http://schemas.microsoft.com/office/2019/extlst">
+          <mc:Fallback xmlns:oel="http://schemas.microsoft.com/office/2019/extlst" xmlns:w16cex="http://schemas.microsoft.com/office/word/2018/wordml/cex" xmlns:w16="http://schemas.microsoft.com/office/word/2018/wordml" xmlns:w16sdtdh="http://schemas.microsoft.com/office/word/2020/wordml/sdtdatahash">
             <w:pict>
               <v:group w14:anchorId="2E328116" id="docshapegroup8" o:spid="_x0000_s1026" style="width:484.95pt;height:.5pt;mso-position-horizontal-relative:char;mso-position-vertical-relative:line" coordsize="9699,10" o:gfxdata="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">
                 <v:rect id="docshape9" o:spid="_x0000_s1027" style="position:absolute;width:9699;height:10;visibility:visible;mso-wrap-style:square;v-text-anchor:top" o:gfxdata="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" fillcolor="black" stroked="f"/>
@@ -2651,11 +2651,9 @@
         <w:spacing w:before="56"/>
         <w:ind w:left="243"/>
       </w:pPr>
-      <w:bookmarkStart w:id="0" w:name="_GoBack"/>
       <w:r>
         <w:t>Parole crociate</w:t>
       </w:r>
-      <w:bookmarkEnd w:id="0"/>
     </w:p>
     <w:p>
       <w:pPr>
@@ -2926,6 +2924,9 @@
         <w:spacing w:before="56"/>
         <w:ind w:left="243"/>
       </w:pPr>
+      <w:r>
+        <w:t>-</w:t>
+      </w:r>
     </w:p>
     <w:p>
       <w:pPr>
@@ -3093,7 +3094,7 @@
         <w:rPr>
           <w:lang w:val="it-CH"/>
         </w:rPr>
-        <w:t>Se vengono trovate dall’utente, le parole vengono rimosse dall’elenco e marchiate in verde nella tabella.</w:t>
+        <w:t>L’utente ha la possibilità di generare la soluzione della tabella generata, evidenziandone le parole.</w:t>
       </w:r>
     </w:p>
     <w:p>
@@ -3133,7 +3134,12 @@
         <w:ind w:left="1220" w:right="128" w:hanging="360"/>
       </w:pPr>
       <w:r>
-        <w:t>La fase di test deve essere preparata anticipatamente all’inizio del lavoro. I “Test Case” fanno da garanti al corretto funzionamento del lavoro prodotto</w:t>
+        <w:t>La fase di test</w:t>
+      </w:r>
+      <w:bookmarkStart w:id="0" w:name="_GoBack"/>
+      <w:bookmarkEnd w:id="0"/>
+      <w:r>
+        <w:t xml:space="preserve"> deve essere preparata anticipatamente all’inizio del lavoro. I “Test Case” fanno da garanti al corretto funzionamento del lavoro prodotto</w:t>
       </w:r>
     </w:p>
     <w:p>
@@ -3722,7 +3728,7 @@
               </wp:anchor>
             </w:drawing>
           </mc:Choice>
-          <mc:Fallback xmlns:w16sdtdh="http://schemas.microsoft.com/office/word/2020/wordml/sdtdatahash" xmlns:w16="http://schemas.microsoft.com/office/word/2018/wordml" xmlns:w16cex="http://schemas.microsoft.com/office/word/2018/wordml/cex" xmlns:oel="http://schemas.microsoft.com/office/2019/extlst">
+          <mc:Fallback xmlns:oel="http://schemas.microsoft.com/office/2019/extlst" xmlns:w16cex="http://schemas.microsoft.com/office/word/2018/wordml/cex" xmlns:w16="http://schemas.microsoft.com/office/word/2018/wordml" xmlns:w16sdtdh="http://schemas.microsoft.com/office/word/2020/wordml/sdtdatahash">
             <w:pict>
               <v:rect w14:anchorId="2A0A7705" id="docshape13" o:spid="_x0000_s1026" style="position:absolute;margin-left:55.2pt;margin-top:18.2pt;width:484.9pt;height:.5pt;z-index:-15725568;visibility:visible;mso-wrap-style:square;mso-width-percent:0;mso-height-percent:0;mso-wrap-distance-left:0;mso-wrap-distance-top:0;mso-wrap-distance-right:0;mso-wrap-distance-bottom:0;mso-position-horizontal:absolute;mso-position-horizontal-relative:page;mso-position-vertical:absolute;mso-position-vertical-relative:text;mso-width-percent:0;mso-height-percent:0;mso-width-relative:page;mso-height-relative:page;v-text-anchor:top" o:gfxdata="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" fillcolor="black" stroked="f">
                 <w10:wrap type="topAndBottom" anchorx="page"/>
@@ -4163,7 +4169,7 @@
               </wp:anchor>
             </w:drawing>
           </mc:Choice>
-          <mc:Fallback xmlns:w16sdtdh="http://schemas.microsoft.com/office/word/2020/wordml/sdtdatahash" xmlns:w16="http://schemas.microsoft.com/office/word/2018/wordml" xmlns:w16cex="http://schemas.microsoft.com/office/word/2018/wordml/cex" xmlns:oel="http://schemas.microsoft.com/office/2019/extlst">
+          <mc:Fallback xmlns:oel="http://schemas.microsoft.com/office/2019/extlst" xmlns:w16cex="http://schemas.microsoft.com/office/word/2018/wordml/cex" xmlns:w16="http://schemas.microsoft.com/office/word/2018/wordml" xmlns:w16sdtdh="http://schemas.microsoft.com/office/word/2020/wordml/sdtdatahash">
             <w:pict>
               <v:rect w14:anchorId="2FFC1467" id="docshape14" o:spid="_x0000_s1026" style="position:absolute;margin-left:55.2pt;margin-top:18.2pt;width:484.9pt;height:.5pt;z-index:-15725056;visibility:visible;mso-wrap-style:square;mso-width-percent:0;mso-height-percent:0;mso-wrap-distance-left:0;mso-wrap-distance-top:0;mso-wrap-distance-right:0;mso-wrap-distance-bottom:0;mso-position-horizontal:absolute;mso-position-horizontal-relative:page;mso-position-vertical:absolute;mso-position-vertical-relative:text;mso-width-percent:0;mso-height-percent:0;mso-width-relative:page;mso-height-relative:page;v-text-anchor:top" o:gfxdata="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" fillcolor="black" stroked="f">
                 <w10:wrap type="topAndBottom" anchorx="page"/>
@@ -4740,7 +4746,7 @@
               </wp:inline>
             </w:drawing>
           </mc:Choice>
-          <mc:Fallback xmlns:w16sdtdh="http://schemas.microsoft.com/office/word/2020/wordml/sdtdatahash" xmlns:w16="http://schemas.microsoft.com/office/word/2018/wordml" xmlns:w16cex="http://schemas.microsoft.com/office/word/2018/wordml/cex" xmlns:oel="http://schemas.microsoft.com/office/2019/extlst">
+          <mc:Fallback xmlns:oel="http://schemas.microsoft.com/office/2019/extlst" xmlns:w16cex="http://schemas.microsoft.com/office/word/2018/wordml/cex" xmlns:w16="http://schemas.microsoft.com/office/word/2018/wordml" xmlns:w16sdtdh="http://schemas.microsoft.com/office/word/2020/wordml/sdtdatahash">
             <w:pict>
               <v:group w14:anchorId="02693557" id="docshapegroup15" o:spid="_x0000_s1026" style="width:484.95pt;height:.5pt;mso-position-horizontal-relative:char;mso-position-vertical-relative:line" coordsize="9699,10" o:gfxdata="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">
                 <v:rect id="docshape16" o:spid="_x0000_s1027" style="position:absolute;width:9699;height:10;visibility:visible;mso-wrap-style:square;v-text-anchor:top" o:gfxdata="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" fillcolor="black" stroked="f"/>
@@ -5044,7 +5050,7 @@
               </wp:anchor>
             </w:drawing>
           </mc:Choice>
-          <mc:Fallback xmlns:w16sdtdh="http://schemas.microsoft.com/office/word/2020/wordml/sdtdatahash" xmlns:w16="http://schemas.microsoft.com/office/word/2018/wordml" xmlns:w16cex="http://schemas.microsoft.com/office/word/2018/wordml/cex" xmlns:oel="http://schemas.microsoft.com/office/2019/extlst">
+          <mc:Fallback xmlns:oel="http://schemas.microsoft.com/office/2019/extlst" xmlns:w16cex="http://schemas.microsoft.com/office/word/2018/wordml/cex" xmlns:w16="http://schemas.microsoft.com/office/word/2018/wordml" xmlns:w16sdtdh="http://schemas.microsoft.com/office/word/2020/wordml/sdtdatahash">
             <w:pict>
               <v:rect w14:anchorId="1F8C973B" id="docshape17" o:spid="_x0000_s1026" style="position:absolute;margin-left:223.25pt;margin-top:12.4pt;width:122.65pt;height:.95pt;z-index:-15724032;visibility:visible;mso-wrap-style:square;mso-width-percent:0;mso-height-percent:0;mso-wrap-distance-left:0;mso-wrap-distance-top:0;mso-wrap-distance-right:0;mso-wrap-distance-bottom:0;mso-position-horizontal:absolute;mso-position-horizontal-relative:page;mso-position-vertical:absolute;mso-position-vertical-relative:text;mso-width-percent:0;mso-height-percent:0;mso-width-relative:page;mso-height-relative:page;v-text-anchor:top" o:gfxdata="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" fillcolor="black" stroked="f">
                 <w10:wrap type="topAndBottom" anchorx="page"/>
@@ -5123,7 +5129,7 @@
               </wp:anchor>
             </w:drawing>
           </mc:Choice>
-          <mc:Fallback xmlns:w16sdtdh="http://schemas.microsoft.com/office/word/2020/wordml/sdtdatahash" xmlns:w16="http://schemas.microsoft.com/office/word/2018/wordml" xmlns:w16cex="http://schemas.microsoft.com/office/word/2018/wordml/cex" xmlns:oel="http://schemas.microsoft.com/office/2019/extlst">
+          <mc:Fallback xmlns:oel="http://schemas.microsoft.com/office/2019/extlst" xmlns:w16cex="http://schemas.microsoft.com/office/word/2018/wordml/cex" xmlns:w16="http://schemas.microsoft.com/office/word/2018/wordml" xmlns:w16sdtdh="http://schemas.microsoft.com/office/word/2020/wordml/sdtdatahash">
             <w:pict>
               <v:rect w14:anchorId="5C3318E3" id="docshape18" o:spid="_x0000_s1026" style="position:absolute;margin-left:390.55pt;margin-top:12.4pt;width:122.55pt;height:.95pt;z-index:-15723520;visibility:visible;mso-wrap-style:square;mso-width-percent:0;mso-height-percent:0;mso-wrap-distance-left:0;mso-wrap-distance-top:0;mso-wrap-distance-right:0;mso-wrap-distance-bottom:0;mso-position-horizontal:absolute;mso-position-horizontal-relative:page;mso-position-vertical:absolute;mso-position-vertical-relative:text;mso-width-percent:0;mso-height-percent:0;mso-width-relative:page;mso-height-relative:page;v-text-anchor:top" o:gfxdata="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" fillcolor="black" stroked="f">
                 <w10:wrap type="topAndBottom" anchorx="page"/>

</xml_diff>

<commit_message>
completato il progetto - finita documentazione e aggiunta ftp
</commit_message>
<xml_diff>
--- a/1_QdC/QdC_ParoleCrociate_RD.docx
+++ b/1_QdC/QdC_ParoleCrociate_RD.docx
@@ -1081,8 +1081,10 @@
                 <w:rFonts w:cstheme="minorHAnsi"/>
                 <w:b/>
               </w:rPr>
-              <w:t>8</w:t>
-            </w:r>
+              <w:t>1</w:t>
+            </w:r>
+            <w:bookmarkStart w:id="0" w:name="_GoBack"/>
+            <w:bookmarkEnd w:id="0"/>
             <w:r>
               <w:rPr>
                 <w:rFonts w:cstheme="minorHAnsi"/>
@@ -2925,7 +2927,15 @@
         <w:ind w:left="243"/>
       </w:pPr>
       <w:r>
-        <w:t>-</w:t>
+        <w:t xml:space="preserve">Conoscenza di </w:t>
+      </w:r>
+      <w:proofErr w:type="spellStart"/>
+      <w:r>
+        <w:t>javascript</w:t>
+      </w:r>
+      <w:proofErr w:type="spellEnd"/>
+      <w:r>
+        <w:t>, HTML, CSS.</w:t>
       </w:r>
     </w:p>
     <w:p>
@@ -3095,559 +3105,6 @@
           <w:lang w:val="it-CH"/>
         </w:rPr>
         <w:t>L’utente ha la possibilità di generare la soluzione della tabella generata, evidenziandone le parole.</w:t>
-      </w:r>
-    </w:p>
-    <w:p>
-      <w:pPr>
-        <w:pStyle w:val="Corpotesto"/>
-        <w:spacing w:before="56"/>
-        <w:ind w:left="284"/>
-      </w:pPr>
-    </w:p>
-    <w:p>
-      <w:pPr>
-        <w:spacing w:line="268" w:lineRule="exact"/>
-        <w:ind w:left="500"/>
-        <w:rPr>
-          <w:b/>
-        </w:rPr>
-      </w:pPr>
-      <w:r>
-        <w:rPr>
-          <w:b/>
-          <w:spacing w:val="-2"/>
-        </w:rPr>
-        <w:t>IMPORTANTE</w:t>
-      </w:r>
-    </w:p>
-    <w:p>
-      <w:pPr>
-        <w:pStyle w:val="Paragrafoelenco"/>
-        <w:numPr>
-          <w:ilvl w:val="1"/>
-          <w:numId w:val="2"/>
-        </w:numPr>
-        <w:tabs>
-          <w:tab w:val="left" w:pos="1220"/>
-          <w:tab w:val="left" w:pos="1221"/>
-        </w:tabs>
-        <w:ind w:left="1220" w:right="128" w:hanging="360"/>
-      </w:pPr>
-      <w:r>
-        <w:t>La fase di test</w:t>
-      </w:r>
-      <w:bookmarkStart w:id="0" w:name="_GoBack"/>
-      <w:bookmarkEnd w:id="0"/>
-      <w:r>
-        <w:t xml:space="preserve"> deve essere preparata anticipatamente all’inizio del lavoro. I “Test Case” fanno da garanti al corretto funzionamento del lavoro prodotto</w:t>
-      </w:r>
-    </w:p>
-    <w:p>
-      <w:pPr>
-        <w:pStyle w:val="Paragrafoelenco"/>
-        <w:numPr>
-          <w:ilvl w:val="1"/>
-          <w:numId w:val="2"/>
-        </w:numPr>
-        <w:tabs>
-          <w:tab w:val="left" w:pos="1221"/>
-        </w:tabs>
-        <w:ind w:left="1220" w:hanging="361"/>
-        <w:jc w:val="both"/>
-      </w:pPr>
-      <w:r>
-        <w:t>Ogni</w:t>
-      </w:r>
-      <w:r>
-        <w:rPr>
-          <w:spacing w:val="8"/>
-        </w:rPr>
-        <w:t xml:space="preserve"> </w:t>
-      </w:r>
-      <w:r>
-        <w:t>volta</w:t>
-      </w:r>
-      <w:r>
-        <w:rPr>
-          <w:spacing w:val="11"/>
-        </w:rPr>
-        <w:t xml:space="preserve"> </w:t>
-      </w:r>
-      <w:r>
-        <w:t>che</w:t>
-      </w:r>
-      <w:r>
-        <w:rPr>
-          <w:spacing w:val="12"/>
-        </w:rPr>
-        <w:t xml:space="preserve"> </w:t>
-      </w:r>
-      <w:r>
-        <w:t>i</w:t>
-      </w:r>
-      <w:r>
-        <w:rPr>
-          <w:spacing w:val="11"/>
-        </w:rPr>
-        <w:t xml:space="preserve"> </w:t>
-      </w:r>
-      <w:r>
-        <w:t>test</w:t>
-      </w:r>
-      <w:r>
-        <w:rPr>
-          <w:spacing w:val="10"/>
-        </w:rPr>
-        <w:t xml:space="preserve"> </w:t>
-      </w:r>
-      <w:r>
-        <w:t>case</w:t>
-      </w:r>
-      <w:r>
-        <w:rPr>
-          <w:spacing w:val="9"/>
-        </w:rPr>
-        <w:t xml:space="preserve"> </w:t>
-      </w:r>
-      <w:r>
-        <w:t>saranno</w:t>
-      </w:r>
-      <w:r>
-        <w:rPr>
-          <w:spacing w:val="12"/>
-        </w:rPr>
-        <w:t xml:space="preserve"> </w:t>
-      </w:r>
-      <w:r>
-        <w:t>eseguiti,</w:t>
-      </w:r>
-      <w:r>
-        <w:rPr>
-          <w:spacing w:val="11"/>
-        </w:rPr>
-        <w:t xml:space="preserve"> </w:t>
-      </w:r>
-      <w:r>
-        <w:t>si</w:t>
-      </w:r>
-      <w:r>
-        <w:rPr>
-          <w:spacing w:val="11"/>
-        </w:rPr>
-        <w:t xml:space="preserve"> </w:t>
-      </w:r>
-      <w:r>
-        <w:t>dovranno</w:t>
-      </w:r>
-      <w:r>
-        <w:rPr>
-          <w:spacing w:val="11"/>
-        </w:rPr>
-        <w:t xml:space="preserve"> </w:t>
-      </w:r>
-      <w:r>
-        <w:t>protocollare,</w:t>
-      </w:r>
-      <w:r>
-        <w:rPr>
-          <w:spacing w:val="12"/>
-        </w:rPr>
-        <w:t xml:space="preserve"> </w:t>
-      </w:r>
-      <w:r>
-        <w:t>indicando</w:t>
-      </w:r>
-      <w:r>
-        <w:rPr>
-          <w:spacing w:val="8"/>
-        </w:rPr>
-        <w:t xml:space="preserve"> </w:t>
-      </w:r>
-      <w:r>
-        <w:t>il</w:t>
-      </w:r>
-      <w:r>
-        <w:rPr>
-          <w:spacing w:val="11"/>
-        </w:rPr>
-        <w:t xml:space="preserve"> </w:t>
-      </w:r>
-      <w:r>
-        <w:t>loro</w:t>
-      </w:r>
-      <w:r>
-        <w:rPr>
-          <w:spacing w:val="12"/>
-        </w:rPr>
-        <w:t xml:space="preserve"> </w:t>
-      </w:r>
-      <w:r>
-        <w:t>esito</w:t>
-      </w:r>
-      <w:r>
-        <w:rPr>
-          <w:spacing w:val="11"/>
-        </w:rPr>
-        <w:t xml:space="preserve"> </w:t>
-      </w:r>
-      <w:r>
-        <w:rPr>
-          <w:spacing w:val="-5"/>
-        </w:rPr>
-        <w:t>in</w:t>
-      </w:r>
-    </w:p>
-    <w:p>
-      <w:pPr>
-        <w:pStyle w:val="Corpotesto"/>
-        <w:ind w:left="1220"/>
-      </w:pPr>
-      <w:r>
-        <w:t>modo</w:t>
-      </w:r>
-      <w:r>
-        <w:rPr>
-          <w:spacing w:val="-4"/>
-        </w:rPr>
-        <w:t xml:space="preserve"> </w:t>
-      </w:r>
-      <w:r>
-        <w:t>esaustivo,</w:t>
-      </w:r>
-      <w:r>
-        <w:rPr>
-          <w:spacing w:val="-5"/>
-        </w:rPr>
-        <w:t xml:space="preserve"> </w:t>
-      </w:r>
-      <w:r>
-        <w:t>un</w:t>
-      </w:r>
-      <w:r>
-        <w:rPr>
-          <w:spacing w:val="-3"/>
-        </w:rPr>
-        <w:t xml:space="preserve"> </w:t>
-      </w:r>
-      <w:r>
-        <w:t>semplice</w:t>
-      </w:r>
-      <w:r>
-        <w:rPr>
-          <w:spacing w:val="-5"/>
-        </w:rPr>
-        <w:t xml:space="preserve"> </w:t>
-      </w:r>
-      <w:r>
-        <w:t>“OK,</w:t>
-      </w:r>
-      <w:r>
-        <w:rPr>
-          <w:spacing w:val="-4"/>
-        </w:rPr>
-        <w:t xml:space="preserve"> </w:t>
-      </w:r>
-      <w:r>
-        <w:t>NOK”</w:t>
-      </w:r>
-      <w:r>
-        <w:rPr>
-          <w:spacing w:val="-2"/>
-        </w:rPr>
-        <w:t xml:space="preserve"> </w:t>
-      </w:r>
-      <w:r>
-        <w:t>non è</w:t>
-      </w:r>
-      <w:r>
-        <w:rPr>
-          <w:spacing w:val="-1"/>
-        </w:rPr>
-        <w:t xml:space="preserve"> </w:t>
-      </w:r>
-      <w:r>
-        <w:rPr>
-          <w:spacing w:val="-2"/>
-        </w:rPr>
-        <w:t>sufficiente</w:t>
-      </w:r>
-    </w:p>
-    <w:p>
-      <w:pPr>
-        <w:pStyle w:val="Paragrafoelenco"/>
-        <w:numPr>
-          <w:ilvl w:val="1"/>
-          <w:numId w:val="2"/>
-        </w:numPr>
-        <w:tabs>
-          <w:tab w:val="left" w:pos="1221"/>
-        </w:tabs>
-        <w:ind w:left="1220" w:hanging="361"/>
-        <w:jc w:val="both"/>
-      </w:pPr>
-      <w:r>
-        <w:t>Nel</w:t>
-      </w:r>
-      <w:r>
-        <w:rPr>
-          <w:spacing w:val="4"/>
-        </w:rPr>
-        <w:t xml:space="preserve"> </w:t>
-      </w:r>
-      <w:r>
-        <w:t>caso</w:t>
-      </w:r>
-      <w:r>
-        <w:rPr>
-          <w:spacing w:val="5"/>
-        </w:rPr>
-        <w:t xml:space="preserve"> </w:t>
-      </w:r>
-      <w:r>
-        <w:t>in</w:t>
-      </w:r>
-      <w:r>
-        <w:rPr>
-          <w:spacing w:val="4"/>
-        </w:rPr>
-        <w:t xml:space="preserve"> </w:t>
-      </w:r>
-      <w:r>
-        <w:t>cui,</w:t>
-      </w:r>
-      <w:r>
-        <w:rPr>
-          <w:spacing w:val="4"/>
-        </w:rPr>
-        <w:t xml:space="preserve"> </w:t>
-      </w:r>
-      <w:r>
-        <w:t>tutte</w:t>
-      </w:r>
-      <w:r>
-        <w:rPr>
-          <w:spacing w:val="6"/>
-        </w:rPr>
-        <w:t xml:space="preserve"> </w:t>
-      </w:r>
-      <w:r>
-        <w:t>le</w:t>
-      </w:r>
-      <w:r>
-        <w:rPr>
-          <w:spacing w:val="4"/>
-        </w:rPr>
-        <w:t xml:space="preserve"> </w:t>
-      </w:r>
-      <w:r>
-        <w:t>specifiche</w:t>
-      </w:r>
-      <w:r>
-        <w:rPr>
-          <w:spacing w:val="5"/>
-        </w:rPr>
-        <w:t xml:space="preserve"> </w:t>
-      </w:r>
-      <w:r>
-        <w:t>siano</w:t>
-      </w:r>
-      <w:r>
-        <w:rPr>
-          <w:spacing w:val="5"/>
-        </w:rPr>
-        <w:t xml:space="preserve"> </w:t>
-      </w:r>
-      <w:r>
-        <w:t>state</w:t>
-      </w:r>
-      <w:r>
-        <w:rPr>
-          <w:spacing w:val="5"/>
-        </w:rPr>
-        <w:t xml:space="preserve"> </w:t>
-      </w:r>
-      <w:r>
-        <w:t>coperte</w:t>
-      </w:r>
-      <w:r>
-        <w:rPr>
-          <w:spacing w:val="3"/>
-        </w:rPr>
-        <w:t xml:space="preserve"> </w:t>
-      </w:r>
-      <w:r>
-        <w:t>in</w:t>
-      </w:r>
-      <w:r>
-        <w:rPr>
-          <w:spacing w:val="3"/>
-        </w:rPr>
-        <w:t xml:space="preserve"> </w:t>
-      </w:r>
-      <w:r>
-        <w:t>modo</w:t>
-      </w:r>
-      <w:r>
-        <w:rPr>
-          <w:spacing w:val="6"/>
-        </w:rPr>
-        <w:t xml:space="preserve"> </w:t>
-      </w:r>
-      <w:r>
-        <w:t>completo,</w:t>
-      </w:r>
-      <w:r>
-        <w:rPr>
-          <w:spacing w:val="2"/>
-        </w:rPr>
-        <w:t xml:space="preserve"> </w:t>
-      </w:r>
-      <w:r>
-        <w:t>compresa</w:t>
-      </w:r>
-      <w:r>
-        <w:rPr>
-          <w:spacing w:val="5"/>
-        </w:rPr>
-        <w:t xml:space="preserve"> </w:t>
-      </w:r>
-      <w:r>
-        <w:t>la</w:t>
-      </w:r>
-      <w:r>
-        <w:rPr>
-          <w:spacing w:val="4"/>
-        </w:rPr>
-        <w:t xml:space="preserve"> </w:t>
-      </w:r>
-      <w:r>
-        <w:t>fase</w:t>
-      </w:r>
-      <w:r>
-        <w:rPr>
-          <w:spacing w:val="5"/>
-        </w:rPr>
-        <w:t xml:space="preserve"> </w:t>
-      </w:r>
-      <w:r>
-        <w:rPr>
-          <w:spacing w:val="-5"/>
-        </w:rPr>
-        <w:t>dei</w:t>
-      </w:r>
-    </w:p>
-    <w:p>
-      <w:pPr>
-        <w:pStyle w:val="Corpotesto"/>
-        <w:ind w:left="1220"/>
-      </w:pPr>
-      <w:r>
-        <w:t>“Test</w:t>
-      </w:r>
-      <w:r>
-        <w:rPr>
-          <w:spacing w:val="-4"/>
-        </w:rPr>
-        <w:t xml:space="preserve"> </w:t>
-      </w:r>
-      <w:r>
-        <w:t>Case”,</w:t>
-      </w:r>
-      <w:r>
-        <w:rPr>
-          <w:spacing w:val="-3"/>
-        </w:rPr>
-        <w:t xml:space="preserve"> </w:t>
-      </w:r>
-      <w:r>
-        <w:t>il</w:t>
-      </w:r>
-      <w:r>
-        <w:rPr>
-          <w:spacing w:val="-5"/>
-        </w:rPr>
-        <w:t xml:space="preserve"> </w:t>
-      </w:r>
-      <w:r>
-        <w:t>docente</w:t>
-      </w:r>
-      <w:r>
-        <w:rPr>
-          <w:spacing w:val="-2"/>
-        </w:rPr>
-        <w:t xml:space="preserve"> </w:t>
-      </w:r>
-      <w:r>
-        <w:t>si</w:t>
-      </w:r>
-      <w:r>
-        <w:rPr>
-          <w:spacing w:val="-4"/>
-        </w:rPr>
-        <w:t xml:space="preserve"> </w:t>
-      </w:r>
-      <w:r>
-        <w:t>riserva</w:t>
-      </w:r>
-      <w:r>
-        <w:rPr>
-          <w:spacing w:val="-6"/>
-        </w:rPr>
-        <w:t xml:space="preserve"> </w:t>
-      </w:r>
-      <w:r>
-        <w:t>la</w:t>
-      </w:r>
-      <w:r>
-        <w:rPr>
-          <w:spacing w:val="-4"/>
-        </w:rPr>
-        <w:t xml:space="preserve"> </w:t>
-      </w:r>
-      <w:r>
-        <w:t>facoltà</w:t>
-      </w:r>
-      <w:r>
-        <w:rPr>
-          <w:spacing w:val="-3"/>
-        </w:rPr>
-        <w:t xml:space="preserve"> </w:t>
-      </w:r>
-      <w:r>
-        <w:t>di</w:t>
-      </w:r>
-      <w:r>
-        <w:rPr>
-          <w:spacing w:val="-7"/>
-        </w:rPr>
-        <w:t xml:space="preserve"> </w:t>
-      </w:r>
-      <w:r>
-        <w:t>aggiungere</w:t>
-      </w:r>
-      <w:r>
-        <w:rPr>
-          <w:spacing w:val="-3"/>
-        </w:rPr>
-        <w:t xml:space="preserve"> al lavoro </w:t>
-      </w:r>
-      <w:r>
-        <w:t>delle</w:t>
-      </w:r>
-      <w:r>
-        <w:rPr>
-          <w:spacing w:val="-4"/>
-        </w:rPr>
-        <w:t xml:space="preserve"> </w:t>
-      </w:r>
-      <w:r>
-        <w:t>nuove</w:t>
-      </w:r>
-      <w:r>
-        <w:rPr>
-          <w:spacing w:val="-2"/>
-        </w:rPr>
-        <w:t xml:space="preserve"> funzionalità</w:t>
       </w:r>
     </w:p>
     <w:p>

</xml_diff>